<commit_message>
Turning In HW5 files
</commit_message>
<xml_diff>
--- a/Working/HW4_WellWell/HW4_Discussion_Kaska.docx
+++ b/Working/HW4_WellWell/HW4_Discussion_Kaska.docx
@@ -1242,8 +1242,6 @@
         <w:t xml:space="preserve">Yes, I was correct, however the plots were adjusted according to the data and you don’t see a difference in the “humps” from this one and the one for -10. The values for flow have changed as well, and there is a negative value for flow in the center now. </w:t>
       </w:r>
     </w:p>
-    <w:p/>
-    <w:p/>
     <w:p>
       <w:pPr>
         <w:jc w:val="center"/>
@@ -1318,6 +1316,580 @@
       </w:r>
     </w:p>
     <w:p>
+      <w:r>
+        <w:t xml:space="preserve">Answer: flow lines show the direction of groundwater flow. A no flow boundary can be imposed by having two wells near each other. The flow will be going towards the wells but will not pass a line in between the two wells. </w:t>
+      </w:r>
+    </w:p>
+    <w:p>
+      <w:r>
+        <w:rPr>
+          <w:noProof/>
+        </w:rPr>
+        <mc:AlternateContent>
+          <mc:Choice Requires="wpi">
+            <w:drawing>
+              <wp:anchor distT="0" distB="0" distL="114300" distR="114300" simplePos="0" relativeHeight="251679744" behindDoc="0" locked="0" layoutInCell="1" allowOverlap="1" wp14:anchorId="5487D7F5" wp14:editId="1C875E61">
+                <wp:simplePos x="0" y="0"/>
+                <wp:positionH relativeFrom="column">
+                  <wp:posOffset>3543600</wp:posOffset>
+                </wp:positionH>
+                <wp:positionV relativeFrom="paragraph">
+                  <wp:posOffset>22365</wp:posOffset>
+                </wp:positionV>
+                <wp:extent cx="197640" cy="239760"/>
+                <wp:effectExtent l="38100" t="38100" r="50165" b="65405"/>
+                <wp:wrapNone/>
+                <wp:docPr id="22" name="Ink 22"/>
+                <wp:cNvGraphicFramePr/>
+                <a:graphic xmlns:a="http://schemas.openxmlformats.org/drawingml/2006/main">
+                  <a:graphicData uri="http://schemas.microsoft.com/office/word/2010/wordprocessingInk">
+                    <w14:contentPart bwMode="auto" r:id="rId13">
+                      <w14:nvContentPartPr>
+                        <w14:cNvContentPartPr/>
+                      </w14:nvContentPartPr>
+                      <w14:xfrm>
+                        <a:off x="0" y="0"/>
+                        <a:ext cx="197640" cy="239760"/>
+                      </w14:xfrm>
+                    </w14:contentPart>
+                  </a:graphicData>
+                </a:graphic>
+              </wp:anchor>
+            </w:drawing>
+          </mc:Choice>
+          <mc:Fallback>
+            <w:pict>
+              <v:shapetype w14:anchorId="3C3514C3" id="_x0000_t75" coordsize="21600,21600" o:spt="75" o:preferrelative="t" path="m@4@5l@4@11@9@11@9@5xe" filled="f" stroked="f">
+                <v:stroke joinstyle="miter"/>
+                <v:formulas>
+                  <v:f eqn="if lineDrawn pixelLineWidth 0"/>
+                  <v:f eqn="sum @0 1 0"/>
+                  <v:f eqn="sum 0 0 @1"/>
+                  <v:f eqn="prod @2 1 2"/>
+                  <v:f eqn="prod @3 21600 pixelWidth"/>
+                  <v:f eqn="prod @3 21600 pixelHeight"/>
+                  <v:f eqn="sum @0 0 1"/>
+                  <v:f eqn="prod @6 1 2"/>
+                  <v:f eqn="prod @7 21600 pixelWidth"/>
+                  <v:f eqn="sum @8 21600 0"/>
+                  <v:f eqn="prod @7 21600 pixelHeight"/>
+                  <v:f eqn="sum @10 21600 0"/>
+                </v:formulas>
+                <v:path o:extrusionok="f" gradientshapeok="t" o:connecttype="rect"/>
+                <o:lock v:ext="edit" aspectratio="t"/>
+              </v:shapetype>
+              <v:shape id="Ink 22" o:spid="_x0000_s1026" type="#_x0000_t75" style="position:absolute;margin-left:277.6pt;margin-top:.35pt;width:18.35pt;height:21.75pt;z-index:251679744;visibility:visible;mso-wrap-style:square;mso-wrap-distance-left:9pt;mso-wrap-distance-top:0;mso-wrap-distance-right:9pt;mso-wrap-distance-bottom:0;mso-position-horizontal:absolute;mso-position-horizontal-relative:text;mso-position-vertical:absolute;mso-position-vertical-relative:text" o:gfxdata="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">
+                <v:imagedata r:id="rId14" o:title=""/>
+              </v:shape>
+            </w:pict>
+          </mc:Fallback>
+        </mc:AlternateContent>
+      </w:r>
+      <w:r>
+        <w:rPr>
+          <w:noProof/>
+        </w:rPr>
+        <mc:AlternateContent>
+          <mc:Choice Requires="wpi">
+            <w:drawing>
+              <wp:anchor distT="0" distB="0" distL="114300" distR="114300" simplePos="0" relativeHeight="251678720" behindDoc="0" locked="0" layoutInCell="1" allowOverlap="1" wp14:anchorId="4628FE97" wp14:editId="451CC2E0">
+                <wp:simplePos x="0" y="0"/>
+                <wp:positionH relativeFrom="column">
+                  <wp:posOffset>3979920</wp:posOffset>
+                </wp:positionH>
+                <wp:positionV relativeFrom="paragraph">
+                  <wp:posOffset>66285</wp:posOffset>
+                </wp:positionV>
+                <wp:extent cx="334440" cy="232560"/>
+                <wp:effectExtent l="57150" t="38100" r="66040" b="72390"/>
+                <wp:wrapNone/>
+                <wp:docPr id="21" name="Ink 21"/>
+                <wp:cNvGraphicFramePr/>
+                <a:graphic xmlns:a="http://schemas.openxmlformats.org/drawingml/2006/main">
+                  <a:graphicData uri="http://schemas.microsoft.com/office/word/2010/wordprocessingInk">
+                    <w14:contentPart bwMode="auto" r:id="rId15">
+                      <w14:nvContentPartPr>
+                        <w14:cNvContentPartPr/>
+                      </w14:nvContentPartPr>
+                      <w14:xfrm>
+                        <a:off x="0" y="0"/>
+                        <a:ext cx="334440" cy="232560"/>
+                      </w14:xfrm>
+                    </w14:contentPart>
+                  </a:graphicData>
+                </a:graphic>
+              </wp:anchor>
+            </w:drawing>
+          </mc:Choice>
+          <mc:Fallback>
+            <w:pict>
+              <v:shape w14:anchorId="0D07656D" id="Ink 21" o:spid="_x0000_s1026" type="#_x0000_t75" style="position:absolute;margin-left:312pt;margin-top:3.8pt;width:29.2pt;height:21.1pt;z-index:251678720;visibility:visible;mso-wrap-style:square;mso-wrap-distance-left:9pt;mso-wrap-distance-top:0;mso-wrap-distance-right:9pt;mso-wrap-distance-bottom:0;mso-position-horizontal:absolute;mso-position-horizontal-relative:text;mso-position-vertical:absolute;mso-position-vertical-relative:text" o:gfxdata="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">
+                <v:imagedata r:id="rId16" o:title=""/>
+              </v:shape>
+            </w:pict>
+          </mc:Fallback>
+        </mc:AlternateContent>
+      </w:r>
+      <w:r>
+        <w:rPr>
+          <w:noProof/>
+        </w:rPr>
+        <mc:AlternateContent>
+          <mc:Choice Requires="wpi">
+            <w:drawing>
+              <wp:anchor distT="0" distB="0" distL="114300" distR="114300" simplePos="0" relativeHeight="251668480" behindDoc="0" locked="0" layoutInCell="1" allowOverlap="1" wp14:anchorId="3D73EF21" wp14:editId="7BF027EA">
+                <wp:simplePos x="0" y="0"/>
+                <wp:positionH relativeFrom="column">
+                  <wp:posOffset>2835480</wp:posOffset>
+                </wp:positionH>
+                <wp:positionV relativeFrom="paragraph">
+                  <wp:posOffset>51525</wp:posOffset>
+                </wp:positionV>
+                <wp:extent cx="14040" cy="126360"/>
+                <wp:effectExtent l="38100" t="38100" r="62230" b="64770"/>
+                <wp:wrapNone/>
+                <wp:docPr id="4" name="Ink 4"/>
+                <wp:cNvGraphicFramePr/>
+                <a:graphic xmlns:a="http://schemas.openxmlformats.org/drawingml/2006/main">
+                  <a:graphicData uri="http://schemas.microsoft.com/office/word/2010/wordprocessingInk">
+                    <w14:contentPart bwMode="auto" r:id="rId17">
+                      <w14:nvContentPartPr>
+                        <w14:cNvContentPartPr/>
+                      </w14:nvContentPartPr>
+                      <w14:xfrm>
+                        <a:off x="0" y="0"/>
+                        <a:ext cx="14040" cy="126360"/>
+                      </w14:xfrm>
+                    </w14:contentPart>
+                  </a:graphicData>
+                </a:graphic>
+              </wp:anchor>
+            </w:drawing>
+          </mc:Choice>
+          <mc:Fallback>
+            <w:pict>
+              <v:shape w14:anchorId="241CE668" id="Ink 4" o:spid="_x0000_s1026" type="#_x0000_t75" style="position:absolute;margin-left:221.85pt;margin-top:2.65pt;width:3.9pt;height:12.8pt;z-index:251668480;visibility:visible;mso-wrap-style:square;mso-wrap-distance-left:9pt;mso-wrap-distance-top:0;mso-wrap-distance-right:9pt;mso-wrap-distance-bottom:0;mso-position-horizontal:absolute;mso-position-horizontal-relative:text;mso-position-vertical:absolute;mso-position-vertical-relative:text" o:gfxdata="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">
+                <v:imagedata r:id="rId18" o:title=""/>
+              </v:shape>
+            </w:pict>
+          </mc:Fallback>
+        </mc:AlternateContent>
+      </w:r>
+    </w:p>
+    <w:p>
+      <w:r>
+        <w:rPr>
+          <w:noProof/>
+        </w:rPr>
+        <mc:AlternateContent>
+          <mc:Choice Requires="wpi">
+            <w:drawing>
+              <wp:anchor distT="0" distB="0" distL="114300" distR="114300" simplePos="0" relativeHeight="251687936" behindDoc="0" locked="0" layoutInCell="1" allowOverlap="1" wp14:anchorId="0D6577C6" wp14:editId="0F87CF15">
+                <wp:simplePos x="0" y="0"/>
+                <wp:positionH relativeFrom="column">
+                  <wp:posOffset>2156880</wp:posOffset>
+                </wp:positionH>
+                <wp:positionV relativeFrom="paragraph">
+                  <wp:posOffset>67370</wp:posOffset>
+                </wp:positionV>
+                <wp:extent cx="361080" cy="122400"/>
+                <wp:effectExtent l="38100" t="57150" r="0" b="68580"/>
+                <wp:wrapNone/>
+                <wp:docPr id="30" name="Ink 30"/>
+                <wp:cNvGraphicFramePr/>
+                <a:graphic xmlns:a="http://schemas.openxmlformats.org/drawingml/2006/main">
+                  <a:graphicData uri="http://schemas.microsoft.com/office/word/2010/wordprocessingInk">
+                    <w14:contentPart bwMode="auto" r:id="rId19">
+                      <w14:nvContentPartPr>
+                        <w14:cNvContentPartPr/>
+                      </w14:nvContentPartPr>
+                      <w14:xfrm>
+                        <a:off x="0" y="0"/>
+                        <a:ext cx="361080" cy="122400"/>
+                      </w14:xfrm>
+                    </w14:contentPart>
+                  </a:graphicData>
+                </a:graphic>
+              </wp:anchor>
+            </w:drawing>
+          </mc:Choice>
+          <mc:Fallback>
+            <w:pict>
+              <v:shape w14:anchorId="475CA399" id="Ink 30" o:spid="_x0000_s1026" type="#_x0000_t75" style="position:absolute;margin-left:168.45pt;margin-top:3.9pt;width:31.3pt;height:12.5pt;z-index:251687936;visibility:visible;mso-wrap-style:square;mso-wrap-distance-left:9pt;mso-wrap-distance-top:0;mso-wrap-distance-right:9pt;mso-wrap-distance-bottom:0;mso-position-horizontal:absolute;mso-position-horizontal-relative:text;mso-position-vertical:absolute;mso-position-vertical-relative:text" o:gfxdata="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">
+                <v:imagedata r:id="rId20" o:title=""/>
+              </v:shape>
+            </w:pict>
+          </mc:Fallback>
+        </mc:AlternateContent>
+      </w:r>
+      <w:r>
+        <w:rPr>
+          <w:noProof/>
+        </w:rPr>
+        <mc:AlternateContent>
+          <mc:Choice Requires="wpi">
+            <w:drawing>
+              <wp:anchor distT="0" distB="0" distL="114300" distR="114300" simplePos="0" relativeHeight="251686912" behindDoc="0" locked="0" layoutInCell="1" allowOverlap="1" wp14:anchorId="77BE198C" wp14:editId="27AF974B">
+                <wp:simplePos x="0" y="0"/>
+                <wp:positionH relativeFrom="column">
+                  <wp:posOffset>1455420</wp:posOffset>
+                </wp:positionH>
+                <wp:positionV relativeFrom="paragraph">
+                  <wp:posOffset>-314325</wp:posOffset>
+                </wp:positionV>
+                <wp:extent cx="708120" cy="815760"/>
+                <wp:effectExtent l="57150" t="38100" r="15875" b="60960"/>
+                <wp:wrapNone/>
+                <wp:docPr id="29" name="Ink 29"/>
+                <wp:cNvGraphicFramePr/>
+                <a:graphic xmlns:a="http://schemas.openxmlformats.org/drawingml/2006/main">
+                  <a:graphicData uri="http://schemas.microsoft.com/office/word/2010/wordprocessingInk">
+                    <w14:contentPart bwMode="auto" r:id="rId21">
+                      <w14:nvContentPartPr>
+                        <w14:cNvContentPartPr/>
+                      </w14:nvContentPartPr>
+                      <w14:xfrm>
+                        <a:off x="0" y="0"/>
+                        <a:ext cx="708120" cy="815900"/>
+                      </w14:xfrm>
+                    </w14:contentPart>
+                  </a:graphicData>
+                </a:graphic>
+                <wp14:sizeRelH relativeFrom="margin">
+                  <wp14:pctWidth>0</wp14:pctWidth>
+                </wp14:sizeRelH>
+              </wp:anchor>
+            </w:drawing>
+          </mc:Choice>
+          <mc:Fallback>
+            <w:pict>
+              <v:shape w14:anchorId="64B633CB" id="Ink 29" o:spid="_x0000_s1026" type="#_x0000_t75" style="position:absolute;margin-left:113.2pt;margin-top:-26.15pt;width:58.55pt;height:67.1pt;z-index:251686912;visibility:visible;mso-wrap-style:square;mso-width-percent:0;mso-wrap-distance-left:9pt;mso-wrap-distance-top:0;mso-wrap-distance-right:9pt;mso-wrap-distance-bottom:0;mso-position-horizontal:absolute;mso-position-horizontal-relative:text;mso-position-vertical:absolute;mso-position-vertical-relative:text;mso-width-percent:0;mso-width-relative:margin" o:gfxdata="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">
+                <v:imagedata r:id="rId22" o:title=""/>
+              </v:shape>
+            </w:pict>
+          </mc:Fallback>
+        </mc:AlternateContent>
+      </w:r>
+      <w:r>
+        <w:rPr>
+          <w:noProof/>
+        </w:rPr>
+        <mc:AlternateContent>
+          <mc:Choice Requires="wpi">
+            <w:drawing>
+              <wp:anchor distT="0" distB="0" distL="114300" distR="114300" simplePos="0" relativeHeight="251677696" behindDoc="0" locked="0" layoutInCell="1" allowOverlap="1" wp14:anchorId="17EC626E" wp14:editId="1C4BDD2F">
+                <wp:simplePos x="0" y="0"/>
+                <wp:positionH relativeFrom="column">
+                  <wp:posOffset>4157345</wp:posOffset>
+                </wp:positionH>
+                <wp:positionV relativeFrom="paragraph">
+                  <wp:posOffset>146685</wp:posOffset>
+                </wp:positionV>
+                <wp:extent cx="334645" cy="228600"/>
+                <wp:effectExtent l="57150" t="57150" r="65405" b="76200"/>
+                <wp:wrapNone/>
+                <wp:docPr id="20" name="Ink 20"/>
+                <wp:cNvGraphicFramePr/>
+                <a:graphic xmlns:a="http://schemas.openxmlformats.org/drawingml/2006/main">
+                  <a:graphicData uri="http://schemas.microsoft.com/office/word/2010/wordprocessingInk">
+                    <w14:contentPart bwMode="auto" r:id="rId23">
+                      <w14:nvContentPartPr>
+                        <w14:cNvContentPartPr/>
+                      </w14:nvContentPartPr>
+                      <w14:xfrm>
+                        <a:off x="0" y="0"/>
+                        <a:ext cx="334645" cy="228600"/>
+                      </w14:xfrm>
+                    </w14:contentPart>
+                  </a:graphicData>
+                </a:graphic>
+              </wp:anchor>
+            </w:drawing>
+          </mc:Choice>
+          <mc:Fallback>
+            <w:pict>
+              <v:shape w14:anchorId="4FD51FA0" id="Ink 20" o:spid="_x0000_s1026" type="#_x0000_t75" style="position:absolute;margin-left:325.95pt;margin-top:10.15pt;width:29.15pt;height:20.8pt;z-index:251677696;visibility:visible;mso-wrap-style:square;mso-wrap-distance-left:9pt;mso-wrap-distance-top:0;mso-wrap-distance-right:9pt;mso-wrap-distance-bottom:0;mso-position-horizontal:absolute;mso-position-horizontal-relative:text;mso-position-vertical:absolute;mso-position-vertical-relative:text" o:gfxdata="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">
+                <v:imagedata r:id="rId24" o:title=""/>
+              </v:shape>
+            </w:pict>
+          </mc:Fallback>
+        </mc:AlternateContent>
+      </w:r>
+      <w:r>
+        <w:rPr>
+          <w:noProof/>
+        </w:rPr>
+        <mc:AlternateContent>
+          <mc:Choice Requires="wpi">
+            <w:drawing>
+              <wp:anchor distT="0" distB="0" distL="114300" distR="114300" simplePos="0" relativeHeight="251673600" behindDoc="0" locked="0" layoutInCell="1" allowOverlap="1" wp14:anchorId="74634003" wp14:editId="1BDFB427">
+                <wp:simplePos x="0" y="0"/>
+                <wp:positionH relativeFrom="column">
+                  <wp:posOffset>3255240</wp:posOffset>
+                </wp:positionH>
+                <wp:positionV relativeFrom="paragraph">
+                  <wp:posOffset>109490</wp:posOffset>
+                </wp:positionV>
+                <wp:extent cx="282960" cy="118080"/>
+                <wp:effectExtent l="38100" t="57150" r="41275" b="73025"/>
+                <wp:wrapNone/>
+                <wp:docPr id="16" name="Ink 16"/>
+                <wp:cNvGraphicFramePr/>
+                <a:graphic xmlns:a="http://schemas.openxmlformats.org/drawingml/2006/main">
+                  <a:graphicData uri="http://schemas.microsoft.com/office/word/2010/wordprocessingInk">
+                    <w14:contentPart bwMode="auto" r:id="rId25">
+                      <w14:nvContentPartPr>
+                        <w14:cNvContentPartPr/>
+                      </w14:nvContentPartPr>
+                      <w14:xfrm>
+                        <a:off x="0" y="0"/>
+                        <a:ext cx="282960" cy="118080"/>
+                      </w14:xfrm>
+                    </w14:contentPart>
+                  </a:graphicData>
+                </a:graphic>
+              </wp:anchor>
+            </w:drawing>
+          </mc:Choice>
+          <mc:Fallback>
+            <w:pict>
+              <v:shape w14:anchorId="7FD82D44" id="Ink 16" o:spid="_x0000_s1026" type="#_x0000_t75" style="position:absolute;margin-left:254.9pt;margin-top:7.2pt;width:25.15pt;height:12.15pt;z-index:251673600;visibility:visible;mso-wrap-style:square;mso-wrap-distance-left:9pt;mso-wrap-distance-top:0;mso-wrap-distance-right:9pt;mso-wrap-distance-bottom:0;mso-position-horizontal:absolute;mso-position-horizontal-relative:text;mso-position-vertical:absolute;mso-position-vertical-relative:text" o:gfxdata="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">
+                <v:imagedata r:id="rId26" o:title=""/>
+              </v:shape>
+            </w:pict>
+          </mc:Fallback>
+        </mc:AlternateContent>
+      </w:r>
+      <w:r>
+        <w:rPr>
+          <w:noProof/>
+        </w:rPr>
+        <mc:AlternateContent>
+          <mc:Choice Requires="wpi">
+            <w:drawing>
+              <wp:anchor distT="0" distB="0" distL="114300" distR="114300" simplePos="0" relativeHeight="251672576" behindDoc="0" locked="0" layoutInCell="1" allowOverlap="1" wp14:anchorId="61F04937" wp14:editId="2FD6153C">
+                <wp:simplePos x="0" y="0"/>
+                <wp:positionH relativeFrom="column">
+                  <wp:posOffset>3789120</wp:posOffset>
+                </wp:positionH>
+                <wp:positionV relativeFrom="paragraph">
+                  <wp:posOffset>85370</wp:posOffset>
+                </wp:positionV>
+                <wp:extent cx="94320" cy="69120"/>
+                <wp:effectExtent l="38100" t="57150" r="58420" b="64770"/>
+                <wp:wrapNone/>
+                <wp:docPr id="15" name="Ink 15"/>
+                <wp:cNvGraphicFramePr/>
+                <a:graphic xmlns:a="http://schemas.openxmlformats.org/drawingml/2006/main">
+                  <a:graphicData uri="http://schemas.microsoft.com/office/word/2010/wordprocessingInk">
+                    <w14:contentPart bwMode="auto" r:id="rId27">
+                      <w14:nvContentPartPr>
+                        <w14:cNvContentPartPr/>
+                      </w14:nvContentPartPr>
+                      <w14:xfrm>
+                        <a:off x="0" y="0"/>
+                        <a:ext cx="94320" cy="69120"/>
+                      </w14:xfrm>
+                    </w14:contentPart>
+                  </a:graphicData>
+                </a:graphic>
+              </wp:anchor>
+            </w:drawing>
+          </mc:Choice>
+          <mc:Fallback>
+            <w:pict>
+              <v:shape w14:anchorId="3FA2902A" id="Ink 15" o:spid="_x0000_s1026" type="#_x0000_t75" style="position:absolute;margin-left:296.95pt;margin-top:5.3pt;width:10.3pt;height:8.3pt;z-index:251672576;visibility:visible;mso-wrap-style:square;mso-wrap-distance-left:9pt;mso-wrap-distance-top:0;mso-wrap-distance-right:9pt;mso-wrap-distance-bottom:0;mso-position-horizontal:absolute;mso-position-horizontal-relative:text;mso-position-vertical:absolute;mso-position-vertical-relative:text" o:gfxdata="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">
+                <v:imagedata r:id="rId28" o:title=""/>
+              </v:shape>
+            </w:pict>
+          </mc:Fallback>
+        </mc:AlternateContent>
+      </w:r>
+      <w:r>
+        <w:rPr>
+          <w:noProof/>
+        </w:rPr>
+        <mc:AlternateContent>
+          <mc:Choice Requires="wpi">
+            <w:drawing>
+              <wp:anchor distT="0" distB="0" distL="114300" distR="114300" simplePos="0" relativeHeight="251669504" behindDoc="0" locked="0" layoutInCell="1" allowOverlap="1" wp14:anchorId="444507EA" wp14:editId="05EA5B50">
+                <wp:simplePos x="0" y="0"/>
+                <wp:positionH relativeFrom="column">
+                  <wp:posOffset>2826120</wp:posOffset>
+                </wp:positionH>
+                <wp:positionV relativeFrom="paragraph">
+                  <wp:posOffset>-10390</wp:posOffset>
+                </wp:positionV>
+                <wp:extent cx="31320" cy="164520"/>
+                <wp:effectExtent l="57150" t="38100" r="64135" b="64135"/>
+                <wp:wrapNone/>
+                <wp:docPr id="5" name="Ink 5"/>
+                <wp:cNvGraphicFramePr/>
+                <a:graphic xmlns:a="http://schemas.openxmlformats.org/drawingml/2006/main">
+                  <a:graphicData uri="http://schemas.microsoft.com/office/word/2010/wordprocessingInk">
+                    <w14:contentPart bwMode="auto" r:id="rId29">
+                      <w14:nvContentPartPr>
+                        <w14:cNvContentPartPr/>
+                      </w14:nvContentPartPr>
+                      <w14:xfrm>
+                        <a:off x="0" y="0"/>
+                        <a:ext cx="31320" cy="164520"/>
+                      </w14:xfrm>
+                    </w14:contentPart>
+                  </a:graphicData>
+                </a:graphic>
+              </wp:anchor>
+            </w:drawing>
+          </mc:Choice>
+          <mc:Fallback>
+            <w:pict>
+              <v:shape w14:anchorId="1EBAAEDA" id="Ink 5" o:spid="_x0000_s1026" type="#_x0000_t75" style="position:absolute;margin-left:221.15pt;margin-top:-2.2pt;width:5.25pt;height:15.75pt;z-index:251669504;visibility:visible;mso-wrap-style:square;mso-wrap-distance-left:9pt;mso-wrap-distance-top:0;mso-wrap-distance-right:9pt;mso-wrap-distance-bottom:0;mso-position-horizontal:absolute;mso-position-horizontal-relative:text;mso-position-vertical:absolute;mso-position-vertical-relative:text" o:gfxdata="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">
+                <v:imagedata r:id="rId30" o:title=""/>
+              </v:shape>
+            </w:pict>
+          </mc:Fallback>
+        </mc:AlternateContent>
+      </w:r>
+    </w:p>
+    <w:p>
+      <w:r>
+        <w:rPr>
+          <w:noProof/>
+        </w:rPr>
+        <mc:AlternateContent>
+          <mc:Choice Requires="wpi">
+            <w:drawing>
+              <wp:anchor distT="0" distB="0" distL="114300" distR="114300" simplePos="0" relativeHeight="251674624" behindDoc="0" locked="0" layoutInCell="1" allowOverlap="1" wp14:anchorId="5B908554" wp14:editId="34B21B35">
+                <wp:simplePos x="0" y="0"/>
+                <wp:positionH relativeFrom="column">
+                  <wp:posOffset>3733320</wp:posOffset>
+                </wp:positionH>
+                <wp:positionV relativeFrom="paragraph">
+                  <wp:posOffset>14180</wp:posOffset>
+                </wp:positionV>
+                <wp:extent cx="173880" cy="263520"/>
+                <wp:effectExtent l="57150" t="57150" r="0" b="60960"/>
+                <wp:wrapNone/>
+                <wp:docPr id="17" name="Ink 17"/>
+                <wp:cNvGraphicFramePr/>
+                <a:graphic xmlns:a="http://schemas.openxmlformats.org/drawingml/2006/main">
+                  <a:graphicData uri="http://schemas.microsoft.com/office/word/2010/wordprocessingInk">
+                    <w14:contentPart bwMode="auto" r:id="rId31">
+                      <w14:nvContentPartPr>
+                        <w14:cNvContentPartPr/>
+                      </w14:nvContentPartPr>
+                      <w14:xfrm>
+                        <a:off x="0" y="0"/>
+                        <a:ext cx="173880" cy="263520"/>
+                      </w14:xfrm>
+                    </w14:contentPart>
+                  </a:graphicData>
+                </a:graphic>
+              </wp:anchor>
+            </w:drawing>
+          </mc:Choice>
+          <mc:Fallback>
+            <w:pict>
+              <v:shape w14:anchorId="16F7F256" id="Ink 17" o:spid="_x0000_s1026" type="#_x0000_t75" style="position:absolute;margin-left:292.55pt;margin-top:-.3pt;width:16.55pt;height:23.6pt;z-index:251674624;visibility:visible;mso-wrap-style:square;mso-wrap-distance-left:9pt;mso-wrap-distance-top:0;mso-wrap-distance-right:9pt;mso-wrap-distance-bottom:0;mso-position-horizontal:absolute;mso-position-horizontal-relative:text;mso-position-vertical:absolute;mso-position-vertical-relative:text" o:gfxdata="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">
+                <v:imagedata r:id="rId32" o:title=""/>
+              </v:shape>
+            </w:pict>
+          </mc:Fallback>
+        </mc:AlternateContent>
+      </w:r>
+      <w:r>
+        <w:rPr>
+          <w:noProof/>
+        </w:rPr>
+        <mc:AlternateContent>
+          <mc:Choice Requires="wpi">
+            <w:drawing>
+              <wp:anchor distT="0" distB="0" distL="114300" distR="114300" simplePos="0" relativeHeight="251671552" behindDoc="0" locked="0" layoutInCell="1" allowOverlap="1" wp14:anchorId="2C8A7ABB" wp14:editId="3C134A8D">
+                <wp:simplePos x="0" y="0"/>
+                <wp:positionH relativeFrom="column">
+                  <wp:posOffset>2863560</wp:posOffset>
+                </wp:positionH>
+                <wp:positionV relativeFrom="paragraph">
+                  <wp:posOffset>215780</wp:posOffset>
+                </wp:positionV>
+                <wp:extent cx="8280" cy="92880"/>
+                <wp:effectExtent l="57150" t="38100" r="67945" b="59690"/>
+                <wp:wrapNone/>
+                <wp:docPr id="14" name="Ink 14"/>
+                <wp:cNvGraphicFramePr/>
+                <a:graphic xmlns:a="http://schemas.openxmlformats.org/drawingml/2006/main">
+                  <a:graphicData uri="http://schemas.microsoft.com/office/word/2010/wordprocessingInk">
+                    <w14:contentPart bwMode="auto" r:id="rId33">
+                      <w14:nvContentPartPr>
+                        <w14:cNvContentPartPr/>
+                      </w14:nvContentPartPr>
+                      <w14:xfrm>
+                        <a:off x="0" y="0"/>
+                        <a:ext cx="8280" cy="92880"/>
+                      </w14:xfrm>
+                    </w14:contentPart>
+                  </a:graphicData>
+                </a:graphic>
+              </wp:anchor>
+            </w:drawing>
+          </mc:Choice>
+          <mc:Fallback>
+            <w:pict>
+              <v:shape w14:anchorId="365A64C9" id="Ink 14" o:spid="_x0000_s1026" type="#_x0000_t75" style="position:absolute;margin-left:224.1pt;margin-top:15.6pt;width:3.45pt;height:10.1pt;z-index:251671552;visibility:visible;mso-wrap-style:square;mso-wrap-distance-left:9pt;mso-wrap-distance-top:0;mso-wrap-distance-right:9pt;mso-wrap-distance-bottom:0;mso-position-horizontal:absolute;mso-position-horizontal-relative:text;mso-position-vertical:absolute;mso-position-vertical-relative:text" o:gfxdata="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">
+                <v:imagedata r:id="rId34" o:title=""/>
+              </v:shape>
+            </w:pict>
+          </mc:Fallback>
+        </mc:AlternateContent>
+      </w:r>
+      <w:r>
+        <w:rPr>
+          <w:noProof/>
+        </w:rPr>
+        <mc:AlternateContent>
+          <mc:Choice Requires="wpi">
+            <w:drawing>
+              <wp:anchor distT="0" distB="0" distL="114300" distR="114300" simplePos="0" relativeHeight="251670528" behindDoc="0" locked="0" layoutInCell="1" allowOverlap="1" wp14:anchorId="2A7AB1A9" wp14:editId="2D29D238">
+                <wp:simplePos x="0" y="0"/>
+                <wp:positionH relativeFrom="column">
+                  <wp:posOffset>2852040</wp:posOffset>
+                </wp:positionH>
+                <wp:positionV relativeFrom="paragraph">
+                  <wp:posOffset>-31180</wp:posOffset>
+                </wp:positionV>
+                <wp:extent cx="7920" cy="107280"/>
+                <wp:effectExtent l="38100" t="57150" r="68580" b="64770"/>
+                <wp:wrapNone/>
+                <wp:docPr id="13" name="Ink 13"/>
+                <wp:cNvGraphicFramePr/>
+                <a:graphic xmlns:a="http://schemas.openxmlformats.org/drawingml/2006/main">
+                  <a:graphicData uri="http://schemas.microsoft.com/office/word/2010/wordprocessingInk">
+                    <w14:contentPart bwMode="auto" r:id="rId35">
+                      <w14:nvContentPartPr>
+                        <w14:cNvContentPartPr/>
+                      </w14:nvContentPartPr>
+                      <w14:xfrm>
+                        <a:off x="0" y="0"/>
+                        <a:ext cx="7920" cy="107280"/>
+                      </w14:xfrm>
+                    </w14:contentPart>
+                  </a:graphicData>
+                </a:graphic>
+              </wp:anchor>
+            </w:drawing>
+          </mc:Choice>
+          <mc:Fallback>
+            <w:pict>
+              <v:shape w14:anchorId="7AC66582" id="Ink 13" o:spid="_x0000_s1026" type="#_x0000_t75" style="position:absolute;margin-left:223.15pt;margin-top:-3.85pt;width:3.45pt;height:11.3pt;z-index:251670528;visibility:visible;mso-wrap-style:square;mso-wrap-distance-left:9pt;mso-wrap-distance-top:0;mso-wrap-distance-right:9pt;mso-wrap-distance-bottom:0;mso-position-horizontal:absolute;mso-position-horizontal-relative:text;mso-position-vertical:absolute;mso-position-vertical-relative:text" o:gfxdata="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">
+                <v:imagedata r:id="rId36" o:title=""/>
+              </v:shape>
+            </w:pict>
+          </mc:Fallback>
+        </mc:AlternateContent>
+      </w:r>
+    </w:p>
+    <w:p/>
+    <w:p>
       <w:pPr>
         <w:rPr>
           <w:b/>
@@ -1331,15 +1903,13 @@
         </w:rPr>
         <w:t xml:space="preserve">What are flow nets? And how does a flow net vary from a map of </w:t>
       </w:r>
-      <w:proofErr w:type="spellStart"/>
-      <w:r>
-        <w:rPr>
-          <w:b/>
-          <w:bCs/>
-        </w:rPr>
-        <w:t>equipotentials</w:t>
-      </w:r>
-      <w:proofErr w:type="spellEnd"/>
+      <w:r>
+        <w:rPr>
+          <w:b/>
+          <w:bCs/>
+        </w:rPr>
+        <w:t>Equipotentials</w:t>
+      </w:r>
       <w:r>
         <w:rPr>
           <w:b/>
@@ -1357,6 +1927,14 @@
       </w:r>
     </w:p>
     <w:p>
+      <w:r>
+        <w:t xml:space="preserve">Answer: </w:t>
+      </w:r>
+      <w:r>
+        <w:t xml:space="preserve">You need to read the questions slowly Starlivia. </w:t>
+      </w:r>
+    </w:p>
+    <w:p>
       <w:pPr>
         <w:rPr>
           <w:b/>
@@ -1376,34 +1954,33 @@
         <w:t xml:space="preserve">Capture is when a pump or something else takes water away from a source. It takes water away that contributes to the flow of that water source. </w:t>
       </w:r>
       <w:r>
-        <w:t xml:space="preserve">If the right boundary represented a stream then the well would capture water if the river eventually started feeding the well rather than the aquifer itself. </w:t>
-      </w:r>
-    </w:p>
-    <w:p/>
-    <w:p/>
-    <w:p/>
-    <w:p/>
-    <w:p/>
-    <w:p/>
-    <w:p/>
-    <w:p/>
-    <w:p/>
-    <w:p/>
-    <w:p/>
-    <w:p/>
-    <w:p/>
-    <w:p/>
-    <w:p/>
-    <w:p/>
-    <w:p/>
-    <w:p/>
-    <w:p/>
-    <w:p/>
-    <w:p/>
-    <w:p/>
-    <w:p/>
-    <w:p/>
-    <w:p/>
+        <w:t xml:space="preserve">If the right boundary represented a </w:t>
+      </w:r>
+      <w:r>
+        <w:t>stream,</w:t>
+      </w:r>
+      <w:r>
+        <w:t xml:space="preserve"> then the well would capture water if the river eventually started feeding the well rather than the aquifer itself. </w:t>
+      </w:r>
+    </w:p>
+    <w:p>
+      <w:r>
+        <w:t xml:space="preserve">Answer: Capture is when something takes water that </w:t>
+      </w:r>
+      <w:r>
+        <w:rPr>
+          <w:b/>
+          <w:bCs/>
+        </w:rPr>
+        <w:t>would have</w:t>
+      </w:r>
+      <w:r>
+        <w:t xml:space="preserve"> been diverted somewhere else.</w:t>
+      </w:r>
+      <w:r>
+        <w:t xml:space="preserve"> </w:t>
+      </w:r>
+    </w:p>
     <w:sectPr>
       <w:pgSz w:w="12240" w:h="15840"/>
       <w:pgMar w:top="1440" w:right="1440" w:bottom="1440" w:left="1440" w:header="720" w:footer="720" w:gutter="0"/>
@@ -1844,6 +2421,334 @@
 </w:styles>
 </file>
 
+<file path=word/ink/ink1.xml><?xml version="1.0" encoding="utf-8"?>
+<inkml:ink xmlns:inkml="http://www.w3.org/2003/InkML">
+  <inkml:definitions>
+    <inkml:context xml:id="ctx0">
+      <inkml:inkSource xml:id="inkSrc0">
+        <inkml:traceFormat>
+          <inkml:channel name="X" type="integer" min="-2.14748E9" max="2.14748E9" units="cm"/>
+          <inkml:channel name="Y" type="integer" min="-2.14748E9" max="2.14748E9" units="cm"/>
+          <inkml:channel name="F" type="integer" max="32767" units="dev"/>
+        </inkml:traceFormat>
+        <inkml:channelProperties>
+          <inkml:channelProperty channel="X" name="resolution" value="1000" units="1/cm"/>
+          <inkml:channelProperty channel="Y" name="resolution" value="1000" units="1/cm"/>
+          <inkml:channelProperty channel="F" name="resolution" value="0" units="1/dev"/>
+        </inkml:channelProperties>
+      </inkml:inkSource>
+      <inkml:timestamp xml:id="ts0" timeString="2022-02-22T19:54:10.043"/>
+    </inkml:context>
+    <inkml:brush xml:id="br0">
+      <inkml:brushProperty name="width" value="0.1" units="cm"/>
+      <inkml:brushProperty name="height" value="0.1" units="cm"/>
+    </inkml:brush>
+  </inkml:definitions>
+  <inkml:trace contextRef="#ctx0" brushRef="#br0">0 1 11552,'1'1'400,"5"6"1473,-6-5-1305,2 5-73,0-2-159,3 7-55,0-2-57,-1-1-16,3 3-24,4 6-3,3 8-4,-1 1 2,0 0 12,4 5 7,2 6 2,0-1 0,-2-9 0,0-3-4,4 2-16,1-1-9,-1-3-22,1 0-6,3 3-6,-3-1-7,-9-5-26,-4 0-7,1 1-18,-1-1-5,-7-9-12,1-8-1,5 5-4,-4-5-3,3 2-10,-5-3 50,-1-1-47,1 6-6,-1-5 97,1-4-101,6-4-4,1-3-1,2-5 2,7-8 3,3-8-4,1 3-3,-4 9-10,-2 3 0,0-2-8,-1 2 0,-4 2-8,-6 4 1,-5 2-2,0 4 2,0-5-2,0 6 3,-1 4 2,-8 10 0,-1 6 2,3 4 4,1 2 2,-4-2 0,-1 0 0,-2 3 0,2-1 0,0-7 0,2-2 2,0 0 4,2 1 1,1-5-6,2-3-1,2-5 0,-3 4-1,4-5-6,0-1-1,-5 1 0,3-2-1,-5-3-4,-1-1 3,-8 0 2,-8-1 0,-8-1 0,-2-1 0,4 5 2,1 5 3,-2 4-2,2 2 3,7-4 2,5-1 0,3 3 0,3 2 0,4-5 0,7-3-1,-1-3-6,-3-4-2569</inkml:trace>
+</inkml:ink>
+</file>
+
+<file path=word/ink/ink10.xml><?xml version="1.0" encoding="utf-8"?>
+<inkml:ink xmlns:inkml="http://www.w3.org/2003/InkML">
+  <inkml:definitions>
+    <inkml:context xml:id="ctx0">
+      <inkml:inkSource xml:id="inkSrc0">
+        <inkml:traceFormat>
+          <inkml:channel name="X" type="integer" min="-2.14748E9" max="2.14748E9" units="cm"/>
+          <inkml:channel name="Y" type="integer" min="-2.14748E9" max="2.14748E9" units="cm"/>
+          <inkml:channel name="F" type="integer" max="32767" units="dev"/>
+        </inkml:traceFormat>
+        <inkml:channelProperties>
+          <inkml:channelProperty channel="X" name="resolution" value="1000" units="1/cm"/>
+          <inkml:channelProperty channel="Y" name="resolution" value="1000" units="1/cm"/>
+          <inkml:channelProperty channel="F" name="resolution" value="0" units="1/dev"/>
+        </inkml:channelProperties>
+      </inkml:inkSource>
+      <inkml:timestamp xml:id="ts0" timeString="2022-02-22T19:54:05.094"/>
+    </inkml:context>
+    <inkml:brush xml:id="br0">
+      <inkml:brushProperty name="width" value="0.1" units="cm"/>
+      <inkml:brushProperty name="height" value="0.1" units="cm"/>
+    </inkml:brush>
+  </inkml:definitions>
+  <inkml:trace contextRef="#ctx0" brushRef="#br0">276 60 10480,'0'0'2529,"-2"0"-2077,-5 0-104,5 0-23,1 1-3,-4 7-6,0 1-16,0 3-7,1 6-10,2 5-9,-1 5-20,1 5-14,2 5-31,-1 5-8,0 3-18,-4 4-10,1 5-36,-1-2-13,1 0-16,0-4-8,-1-7-16,3-6-8,0-7-14,2-8-1,0-6-4,0-6-2,0-8 74,0-4-101,0-13-16,-1-6-5,-1-7-6,-2-4-2,4-6-6,2-1-5,-1-7-16,1-8-10,4-5-26,4 0-6,1-1-14,2 0-12,-1 2-32,-1 11-14,-6 13-28,-4 12-6,-1 12 2,0 7 16,1-3 50,-1 5 24,-1 1 48,-9-2 23,-2 2 42,2 3 22,1 4 42,4 1 21,1-3 38,-8 6 13,2-2-2,1-1 2,0 0-4,0-1-3,-3 3-10,-1 2-6,0 1-28,-4 2-5,-4 5-2,0 5 1,3-2-8,4-3 2,2-2 2,2-2-2,0-3-10,5-4 2,3-5 4,-1 5 0,2-6-14,3-4-9,9-6-20,2-6-3,3-6-10,2-6-4,0-2-12,-3 1-3,-1 6-6,-1 1-2,-1 0-6,-1 3-2,2 3-6,-1 2-1,-3 2 0,0 1 0,1 4 0,1-1 0,5 2 0,-2 5 0,0 4 0,5 2 0,8 7 0,1 2 0,-2-4 2,-3 1 4,3 5 4,-1 2 4,-7-3 2,-6-5 2,-2-1 4,-3-2 2,-3-1 0,-3-5-1,4 5-6</inkml:trace>
+</inkml:ink>
+</file>
+
+<file path=word/ink/ink11.xml><?xml version="1.0" encoding="utf-8"?>
+<inkml:ink xmlns:inkml="http://www.w3.org/2003/InkML">
+  <inkml:definitions>
+    <inkml:context xml:id="ctx0">
+      <inkml:inkSource xml:id="inkSrc0">
+        <inkml:traceFormat>
+          <inkml:channel name="X" type="integer" min="-2.14748E9" max="2.14748E9" units="cm"/>
+          <inkml:channel name="Y" type="integer" min="-2.14748E9" max="2.14748E9" units="cm"/>
+          <inkml:channel name="F" type="integer" max="32767" units="dev"/>
+        </inkml:traceFormat>
+        <inkml:channelProperties>
+          <inkml:channelProperty channel="X" name="resolution" value="1000" units="1/cm"/>
+          <inkml:channelProperty channel="Y" name="resolution" value="1000" units="1/cm"/>
+          <inkml:channelProperty channel="F" name="resolution" value="0" units="1/dev"/>
+        </inkml:channelProperties>
+      </inkml:inkSource>
+      <inkml:timestamp xml:id="ts0" timeString="2022-02-22T19:53:59.540"/>
+    </inkml:context>
+    <inkml:brush xml:id="br0">
+      <inkml:brushProperty name="width" value="0.1" units="cm"/>
+      <inkml:brushProperty name="height" value="0.1" units="cm"/>
+    </inkml:brush>
+  </inkml:definitions>
+  <inkml:trace contextRef="#ctx0" brushRef="#br0">9 7 13168,'-2'-1'145,"-3"-4"70,3 4 258,3 3 72,2 5 13,-2-3-44,-1 1-179,0-1-58,3 9-66,1 0-21,0 2-30,-1 6-13,0 5-20,-3 2-10,-3-3-34,0-1-10,-1-2-20,1-4-9,1-1-14,0-4-2193</inkml:trace>
+</inkml:ink>
+</file>
+
+<file path=word/ink/ink12.xml><?xml version="1.0" encoding="utf-8"?>
+<inkml:ink xmlns:inkml="http://www.w3.org/2003/InkML">
+  <inkml:definitions>
+    <inkml:context xml:id="ctx0">
+      <inkml:inkSource xml:id="inkSrc0">
+        <inkml:traceFormat>
+          <inkml:channel name="X" type="integer" min="-2.14748E9" max="2.14748E9" units="cm"/>
+          <inkml:channel name="Y" type="integer" min="-2.14748E9" max="2.14748E9" units="cm"/>
+          <inkml:channel name="F" type="integer" max="32767" units="dev"/>
+        </inkml:traceFormat>
+        <inkml:channelProperties>
+          <inkml:channelProperty channel="X" name="resolution" value="1000" units="1/cm"/>
+          <inkml:channelProperty channel="Y" name="resolution" value="1000" units="1/cm"/>
+          <inkml:channelProperty channel="F" name="resolution" value="0" units="1/dev"/>
+        </inkml:channelProperties>
+      </inkml:inkSource>
+      <inkml:timestamp xml:id="ts0" timeString="2022-02-22T19:53:58.925"/>
+    </inkml:context>
+    <inkml:brush xml:id="br0">
+      <inkml:brushProperty name="width" value="0.1" units="cm"/>
+      <inkml:brushProperty name="height" value="0.1" units="cm"/>
+    </inkml:brush>
+  </inkml:definitions>
+  <inkml:trace contextRef="#ctx0" brushRef="#br0">15 0 10392,'3'16'89,"0"-8"52,-3-7 190,0 2 50,0 8-3,-2 1-10,2 3-32,0 3-11,0 0-9,0 3-7,-1 7-34,0 5-12,-4 0-31,1-4-26,-1-1-68,2-4-1864</inkml:trace>
+</inkml:ink>
+</file>
+
+<file path=word/ink/ink2.xml><?xml version="1.0" encoding="utf-8"?>
+<inkml:ink xmlns:inkml="http://www.w3.org/2003/InkML">
+  <inkml:definitions>
+    <inkml:context xml:id="ctx0">
+      <inkml:inkSource xml:id="inkSrc0">
+        <inkml:traceFormat>
+          <inkml:channel name="X" type="integer" min="-2.14748E9" max="2.14748E9" units="cm"/>
+          <inkml:channel name="Y" type="integer" min="-2.14748E9" max="2.14748E9" units="cm"/>
+          <inkml:channel name="F" type="integer" max="32767" units="dev"/>
+        </inkml:traceFormat>
+        <inkml:channelProperties>
+          <inkml:channelProperty channel="X" name="resolution" value="1000" units="1/cm"/>
+          <inkml:channelProperty channel="Y" name="resolution" value="1000" units="1/cm"/>
+          <inkml:channelProperty channel="F" name="resolution" value="0" units="1/dev"/>
+        </inkml:channelProperties>
+      </inkml:inkSource>
+      <inkml:timestamp xml:id="ts0" timeString="2022-02-22T19:54:08.686"/>
+    </inkml:context>
+    <inkml:brush xml:id="br0">
+      <inkml:brushProperty name="width" value="0.1" units="cm"/>
+      <inkml:brushProperty name="height" value="0.1" units="cm"/>
+    </inkml:brush>
+  </inkml:definitions>
+  <inkml:trace contextRef="#ctx0" brushRef="#br0">929 1 8416,'0'0'3690,"-2"0"-3636,-6 3 16,-4 3 92,-2 0 44,-5 0 93,-5 3 38,-7 8 45,1 2 4,8-4-20,-2 3-14,-5 7-31,-2 2-8,6-8-19,1 0-13,-2 3-26,-4 1-11,-2 0-15,1-3-3,4 0-14,3 0-8,1-2-16,3-1-10,2-4-26,2 0-7,0-2-18,1-3-5,-1 1-14,-6 4-6,-7 3-12,1-1-3,9-6-4,6-5 1,3-3-8,6-1 1,-4 0-2,7 0 2,-1 0-4,-7 0 1,5 0 4,-4 0 0,6 0 59,0 0-72,-3 0-2,4 0 46,-1 2-71,-4 5-2,2-3-8,-5 3 0,0-2-8,2-2 1,3 0-2,-4 3 3,6-4 2,0-1-1,-4 3-6,3-2-2,-3-2-4,5 0 19,-1 0-15,-4 0-6,4 0-1,1 0 2,-5 1 3,5-1-4,-1 2-1,-4 4 0,4-4 10,1-1-5,-5 5-4,5-5 7,-1-2-9,-4 0-4,5-2 3,5-11 2,1-3 0,-1-2-1,1 0-4,1-3 2,3-6-2,0-2 2,-1 1-4,2 1-1,-2 5 0,1 3 0,0 7 0,-3 3 0,-5 3 0,-8 19 0,1 1 0,1 1 0,1-1 0,-1 0 0,-2 2 0,-4 3 0,-2 9 0,-3 10 0,-3 5 0,1 0 0,4-5 0,3-5 0,3-6 2,3-6 4,3-4 2,2-4 2,2-5 4,1-5 2,14 0 0,9-8-1,9-8-4,6-1 1,0 4-8,-1 7 1,2 5-4,-2 1-1,-2 1 0,-5 2-1,-4 2-4,-4 3 1,-3 0-8,-8-5-2542</inkml:trace>
+</inkml:ink>
+</file>
+
+<file path=word/ink/ink3.xml><?xml version="1.0" encoding="utf-8"?>
+<inkml:ink xmlns:inkml="http://www.w3.org/2003/InkML">
+  <inkml:definitions>
+    <inkml:context xml:id="ctx0">
+      <inkml:inkSource xml:id="inkSrc0">
+        <inkml:traceFormat>
+          <inkml:channel name="X" type="integer" min="-2.14748E9" max="2.14748E9" units="cm"/>
+          <inkml:channel name="Y" type="integer" min="-2.14748E9" max="2.14748E9" units="cm"/>
+          <inkml:channel name="F" type="integer" max="32767" units="dev"/>
+        </inkml:traceFormat>
+        <inkml:channelProperties>
+          <inkml:channelProperty channel="X" name="resolution" value="1000" units="1/cm"/>
+          <inkml:channelProperty channel="Y" name="resolution" value="1000" units="1/cm"/>
+          <inkml:channelProperty channel="F" name="resolution" value="0" units="1/dev"/>
+        </inkml:channelProperties>
+      </inkml:inkSource>
+      <inkml:timestamp xml:id="ts0" timeString="2022-02-22T19:53:57.595"/>
+    </inkml:context>
+    <inkml:brush xml:id="br0">
+      <inkml:brushProperty name="width" value="0.1" units="cm"/>
+      <inkml:brushProperty name="height" value="0.1" units="cm"/>
+    </inkml:brush>
+  </inkml:definitions>
+  <inkml:trace contextRef="#ctx0" brushRef="#br0">15 0 10744,'0'0'3936,"3"5"-3656,12 14-44,-10-5-47,-5 1-12,-3 7-18,0 7 0,-2 6 1,0 1-3,-2-2-9,2-5-2,0-3-14,2-4-9,1-5-22,2-5-11,2-2-26,0-1-8,1 1-24,0-3-2147</inkml:trace>
+</inkml:ink>
+</file>
+
+<file path=word/ink/ink4.xml><?xml version="1.0" encoding="utf-8"?>
+<inkml:ink xmlns:inkml="http://www.w3.org/2003/InkML">
+  <inkml:definitions>
+    <inkml:context xml:id="ctx0">
+      <inkml:inkSource xml:id="inkSrc0">
+        <inkml:traceFormat>
+          <inkml:channel name="X" type="integer" min="-2.14748E9" max="2.14748E9" units="cm"/>
+          <inkml:channel name="Y" type="integer" min="-2.14748E9" max="2.14748E9" units="cm"/>
+          <inkml:channel name="F" type="integer" max="32767" units="dev"/>
+        </inkml:traceFormat>
+        <inkml:channelProperties>
+          <inkml:channelProperty channel="X" name="resolution" value="1000" units="1/cm"/>
+          <inkml:channelProperty channel="Y" name="resolution" value="1000" units="1/cm"/>
+          <inkml:channelProperty channel="F" name="resolution" value="0" units="1/dev"/>
+        </inkml:channelProperties>
+      </inkml:inkSource>
+      <inkml:timestamp xml:id="ts0" timeString="2022-02-22T19:54:27.265"/>
+    </inkml:context>
+    <inkml:brush xml:id="br0">
+      <inkml:brushProperty name="width" value="0.1" units="cm"/>
+      <inkml:brushProperty name="height" value="0.1" units="cm"/>
+    </inkml:brush>
+  </inkml:definitions>
+  <inkml:trace contextRef="#ctx0" brushRef="#br0">1002 85 12184,'0'0'3536,"-5"0"-3440,-12 0-31,11 1-5,0 1-8,2 0 0,-5 4-8,0-1 0,1-1-8,5-2 5,-6 1 13,4-2 2,-4 2 1,5-2 7,-1-1 8,2 0 8,-4 2 6,3-1 0,-6 3-12,6-3-2,-4-1 0,5 0-1,-7 0-4,-1-2 2,-2 0-4,-1 0-1,3 0 0,-1-1 0,-1 1 0,-3 0 0,-4 2 0,-2 0-1,1 0-6,3 0-3,2 0-10,-1 3-2,0 1-12,0-1-2,5 0-10,1-1-2,5 0 2,3-1 3,-7 2-4,6-2-1,-8 1 2,0-1 4,1-1 2,-1 0 2,-4 0 4,-1 0 1,4 0-4,1 0 3,3 0 4,-1 0 2,-1 0-10,-3 0-2,-1 0 0,1 0 0,2 0 0,-1 0-1,-1 3-4,1 0 3,0 1 2,2-1-1,0-1-4,0 0 2,-1 0-4,0 1-2,2-1-4,2 0 2,7-2-4,-1 0-2,-5 0-4,3-1 2,-3-2-4,-2 0-1,-1 1 0,-3 1 0,2 2 0,0 1 0,2-2 0,0 0 0,0 0 0,-1 0 0,-3 0 0,0 0 0,0 1 0,-1 5 0,1 0 0,6-5 0,9-10 0,8-1 0,4-1 0,6 0 0,4-2 0,1 1-1,-2 2-4,-3 3 2,-6 0-4,0-3-2,2-3-6,1 2-3,-4 4-12,-5 3-3,-7 3-6,1-1-2,5-8-6,-3 6-1,2-3 2,-4 5 4,-1 1 4,5-1 4,-5 1 2,-2 3-14,-6 9 36,-3 2 2,-2 1-1,-4-3-4,1 0 2,3 0-2,0-2 2,-5 0-4,-2-2-1,2 0 0,1-3 0,-1 0 0,6-1 0,6-2 2,-4 2 3,5-2-2,-6 0 3,6-2 2,-5-2 0,4 2 2,-3 1 3,4-1-2,-5 3 3,-5 5 2,0 2 0,1-3 0,4-1 0,0 0 2,6-2 3,-1 3-2,2-4 11,3-1-6,1 5 2,-2-5 28,1 1-12,2 4 4,-1-3 4,7 2 4,0 2 2,0 2 2,0-1 4,0 0 2,3 1 0,2 2 2,3 1 2,2-1-8,1-1 0,-4-3-8,-3 2 1,-1-1-4,-1-1-2,-1-1-4,-1-2 2,-8-3 27,0 0-31,2 7-1,-2-5 0,1 4-1,-2-6-4,1 1 1,4 3-10</inkml:trace>
+</inkml:ink>
+</file>
+
+<file path=word/ink/ink5.xml><?xml version="1.0" encoding="utf-8"?>
+<inkml:ink xmlns:inkml="http://www.w3.org/2003/InkML">
+  <inkml:definitions>
+    <inkml:context xml:id="ctx0">
+      <inkml:inkSource xml:id="inkSrc0">
+        <inkml:traceFormat>
+          <inkml:channel name="X" type="integer" min="-2.14748E9" max="2.14748E9" units="cm"/>
+          <inkml:channel name="Y" type="integer" min="-2.14748E9" max="2.14748E9" units="cm"/>
+          <inkml:channel name="F" type="integer" max="32767" units="dev"/>
+        </inkml:traceFormat>
+        <inkml:channelProperties>
+          <inkml:channelProperty channel="X" name="resolution" value="1000" units="1/cm"/>
+          <inkml:channelProperty channel="Y" name="resolution" value="1000" units="1/cm"/>
+          <inkml:channelProperty channel="F" name="resolution" value="0" units="1/dev"/>
+        </inkml:channelProperties>
+      </inkml:inkSource>
+      <inkml:timestamp xml:id="ts0" timeString="2022-02-22T19:54:12.942"/>
+    </inkml:context>
+    <inkml:brush xml:id="br0">
+      <inkml:brushProperty name="width" value="0.1" units="cm"/>
+      <inkml:brushProperty name="height" value="0.1" units="cm"/>
+    </inkml:brush>
+  </inkml:definitions>
+  <inkml:trace contextRef="#ctx0" brushRef="#br0">1371 1162 9224,'0'0'2320,"-3"4"-2151,-10 13-25,5-4-7,4-4-19,4-5-9,2 3-9,-1-4-3,1 4-18,0-4-3,3 5-8,-3-5 1,4 5-2,-2-6 1,8 1-9,-3-2-7,-6-2-15,8-5 0,1-1-2,-1 1 2,-3 1-3,-6 1-2,2-5 0,-3 4 0,-1-5 1,0 6 7,2-4 8,-4 5 11,-8-6 17,1-1 10,-1 3 29,1 3 18,-2-1 30,-2 1 20,2-1 34,2 1 8,0 2-18,0 2-6,0 2-18,0 6-12,1 5-47,0 5-18,2 4-20,2 1-10,4-1-15,4-4 0,3-6-3,2-3-6,0-3-15,8-5 2,8-7 1,3-7 0,-1-4 0,-4-1-3,-5 3-9,-5-1 4,0-1 7,-2 1 1,-6 4 1,-4 5 6,-3 3 0,-10-7 1,-4 2 2,-2-1 6,0 0 6,0 2 2,1 5 2,0 3 3,-1 3-2,1 4 2,2 5-2,2 4 1,5 2-10,2-1-4,4 1-10,2 0 2,2 0 2,5 0-4,4-1-16,5-1-6,3-3-10,3-4 2,3-5 4,2-4 2,-5-2-8,-4-5 1,-2-3-4,0-3-2,-1 2-4,-3 1 3,-9-4 1,-9-1-4,-5 1 2,-5 0-2,-2 2 2,-1-1-2,-4 2 3,-1 5 2,2 3-1,7 4-4,2 4 2,1 5-2,3 3 2,4 0-2,3-2 2,0 3-2,5 1 2,5 2-4,5-3-1,1-7 0,2-7 0,5-7 0,1-1-2,-2 2-10,-8 1-4,-10 4-24</inkml:trace>
+  <inkml:trace contextRef="#ctx0" brushRef="#br0" timeOffset="3678.69">1611 1644 11912,'-8'-2'4200,"7"6"-3991,-3 12-25,-3 6-8,-4 5-26,-5 10-11,-3 8-20,-3 3-6,-2 0-20,4-4-7,4-9-10,2-3 1,5-2-4,4 0-2,1 1-4,-1-3 1,0-3-10,1-1-3,2-3-6,0-4-2,-1 1-6,-1-5-2,1-5-6,0-5-2,-3 5-6,4-6 17,1-1-20,-2 6 2,2-9 0,1-13 0,4-9-1,3-7-4,4-6 1,1-5-8,0 1 1,0 4-2,1 1 1,2 0-8,1-1 1,-1 0-4,-4 1-1,-4 5 0,-5 6 0,-3 3 0,1 4 0,1 4 0,-1 3 0,-3 0 0,0 0 0,0 1 0,-2 4 2,-7 4 4,1 2 2,6 0 2,-7 0 6,-1 0 6,2 0 5,2 0 10,0 0 2,1 0-4,-2 0 3,1 0 4,-2 0 0,-7 0-12,-2 1-1,1 2-4,1 1-2,-3-1-4,2-2 1,3-1-8,3-1 1,5-2-4,4 3-1,-5-1 2,4 1 3,-4 0-2,6 0 2,-3 0-2,3 1 2,-6 6-2,0 2 1,5-1-8,2-5 1,1 4-2,2-4 2,7-1-4,2-5-1,-1-1 0,1-1 0,4-2-1,1-1-4,-1 1 2,-1 2-2,-2 0 2,3-2-4,3-4-1,2-2 0,5 3 0,4 3 2,-2-3 3,-4-3-2,0-2 2,2 0-2,-3 4 2,-7 6-2,-5 3 2,-5 0-2,6-1 3,0 10 4,0 1 4,0-3 2,2 0 0,5-1 2,0 1 3,-3 2-2,-3 5 2,-2 5-4,1 3-1,1 3 0,0-3 0,0 0 2,0-1 4,0-2 2,0-2 2,-1-3 4,-1-4 4,-5-4 4,5 3 0,-5-4-10,4-1 0,-5-1-10</inkml:trace>
+  <inkml:trace contextRef="#ctx0" brushRef="#br0" timeOffset="4967.81">1738 1 11104,'-2'0'369,"-5"0"1862,6 1-1763,-5 8-144,-1 3-43,-1 6-26,-3 11-15,0 11-31,4 8-8,3 3-19,1 0-14,1-1-32,-1 5-10,-1 3-4,0-1-5,0-8-11,1-9-6,1-6-16,2-9-5,4-4-6,-3-3-2,-2-3-4,-1-5 2,1-7-2,-2 5 1,3-6 269,-1-4-288,-1-3-1,1 0 0,-5-8 0,2 1 0,-1 1-2,-2 0-10,-2 0 0,1 1-8,-1 0 2,0-3 2,0 3-1,-1 2-4,-4-2 2,-4-5-4,-2-5-2,2 0-4,2 0 2,1-2-4,2 0-1,3 0 2,3 5 4,3 5 4,1 4 3,3 6 108,0 6-113,3 14-1,1 10-4,3-2 3,3-7 2,4-4 0,8 1 0,4 5-1,0 4-6,-4-4-1,-4-2 0,-4-4 0,-1-1 0,0 2 0,-2-1 0,-4-5-1,-5-6-4,3 3 2,-2-4-2,4 0 2,-3-4-4,8-6-2,6-6-4,3-6 3,-1-3 2,3-1 0,3-4 0,3 1-1,3 0-4,-2 4 2,-5 5-2,-6 4 2,-1-3-4,-4 5-1,-14 11 0,1-1 0,-1 1 0,0 0 0,0 0 0,1 0 0,-1 0 0,0-1 0,0 1-1,1 0 1,-1 0 0,0 0 0,0 0 0,1 0 0,-1 0 0,0 0 0,0 0 0,1 0-1,-1 0 1,0 0 0,1 0 0,-1 0 0,0 0 0,0 0 0,1 0 0,-1 0 0,0 0-1,1 0 1,-1 0 0,0 0 0,0 0 0,1 0 0,-1 1 0,0-1 0,0 0 0,1 0-1,7 18-17,-7 1-2365</inkml:trace>
+  <inkml:trace contextRef="#ctx0" brushRef="#br0" timeOffset="6410.83">151 1183 9048,'-1'-1'-7,"-2"-6"7,-5 2 7,1 3 1,2 2 0,-10 2-2,-4 2-4,-1-2 16,2-1 76,4-1 80,3 0 253,4 0 92,3 1 98,-3 3 36,5-3 30,0 0-16,-4 0-111,4-1-55,4-3-106,9-9-37,7-2-35,10-3-18,7 0-51,0 3-18,-4 7-16,-3 1-10,6-1-20,10 3-11,9 8-13,-1-1 0,-3-2 2,-2-3-2,-2 2-10,-4 2 0,-1-3-8,0-2-7,-4 1-36,-6 1-9,-4 1 0,-5 0-4,-2 0-14,-1-2-2,1 0-8,4 0 4,6 0 6,3-2 1,0-5-4,-5-2 2,-7 1-2,-7 3-1,-9 6-12,3 1-1,-5 0 108,-4 3-121,-8 12 0,-4 1-1,3-5-4,3-4 2,4-5-2,-5 1 3,4-2 2,-2-2-1,4 0-6,-4-2-2,-3-2-4,0 0 2,1-3-2,2-4 2,-4-4-4,-3-3-3,1-2-10,2 2 2,0 0 2,-1-1 0,-1 3 2,-1 1 3,1 3-4,0 2-1,0 2 0,1 4 0,2 3 2,2 0 3,4 1-4,-5-4-1,5 4 2,-3-1 3,5 1 20,2 3-25,1 6 0,2-5 2,10 7 3,8 6-4,8 1-2,2-1-4,6-3 2,4 4-2,-1 0 1,-2 1-8,-2 2 1,-6-1-4,-5 2-1,-7 0 0,-5-3 0,-6-10 2,-4-4 4,2 5 2,-2-5 0,1 4 0,-3-7 0,-1 1 0,0 5-1,-1-3-4,-9 7 3,-4-3 2,-4-1 0,-7 2 2,-8 5 4,-6 1 4,2 3 3,7 0-2,5 2 3,1 6 2,2-3-1,6-5-4,5-4 2,2 2-4,4 2-1,2-5 2,2-5 0,1-5-12,0 4-2674</inkml:trace>
+</inkml:ink>
+</file>
+
+<file path=word/ink/ink6.xml><?xml version="1.0" encoding="utf-8"?>
+<inkml:ink xmlns:inkml="http://www.w3.org/2003/InkML">
+  <inkml:definitions>
+    <inkml:context xml:id="ctx0">
+      <inkml:inkSource xml:id="inkSrc0">
+        <inkml:traceFormat>
+          <inkml:channel name="X" type="integer" min="-2.14748E9" max="2.14748E9" units="cm"/>
+          <inkml:channel name="Y" type="integer" min="-2.14748E9" max="2.14748E9" units="cm"/>
+          <inkml:channel name="F" type="integer" max="32767" units="dev"/>
+        </inkml:traceFormat>
+        <inkml:channelProperties>
+          <inkml:channelProperty channel="X" name="resolution" value="1000" units="1/cm"/>
+          <inkml:channelProperty channel="Y" name="resolution" value="1000" units="1/cm"/>
+          <inkml:channelProperty channel="F" name="resolution" value="0" units="1/dev"/>
+        </inkml:channelProperties>
+      </inkml:inkSource>
+      <inkml:timestamp xml:id="ts0" timeString="2022-02-22T19:54:05.897"/>
+    </inkml:context>
+    <inkml:brush xml:id="br0">
+      <inkml:brushProperty name="width" value="0.1" units="cm"/>
+      <inkml:brushProperty name="height" value="0.1" units="cm"/>
+    </inkml:brush>
+  </inkml:definitions>
+  <inkml:trace contextRef="#ctx0" brushRef="#br0">52 177 12272,'1'1'-104,"4"5"32,-4-5 569,-1 1-146,1 6 1,0-4 17,4 1 71,-2-1 17,4 8-19,3 4-14,3 5-32,2 1-18,4-4-37,3-2-14,2 2-22,8 2-9,10-1-14,5-3-6,-2-2-24,-3-1-12,3 1-42,-1 3-16,-3 0-28,-2 1-7,2 4-6,1 2-2,-6 3-6,-2-4-3,2-2-12,3-5-7,0-3-20,-4-5-9,-9-5-28,-5-3-9,-6-2-18,-5 1-2529</inkml:trace>
+  <inkml:trace contextRef="#ctx0" brushRef="#br0" timeOffset="813.31">149 262 12720,'7'-3'217,"-5"2"35,-4 0 120,-3-5 28,1 5-24,-9 3-4,3 5-8,1 4-1,0 2-14,-1 1-9,0-3-42,3 3-12,1 3-12,0 3-11,1-2-36,2-2-9,-3-1-12,-1-1-5,3 1-18,-1 0-10,1 1-36,2-3-10,0-5-6,0-4-3,0 4-12,1-6 222,-1-3-268,-6-9-16,3-2-6,0-5-12,3-5-3,0-1-6,5-4-3,4-5-10,5-4 1,3 1-4,1 2-1,-3 8 0,-5 5 0,-3 3 0,-1 5 0,3 5 0,-4 15 2,-3 5 4,0-1 4,2-4 4,0-4 4,6 2 8,7-7 18,12-8 6,14-11 4,10-3 2,4 2 2,2-1 4,-3-5 2,-5 0-2,-4 6-10,-9 3 2,-10 2 2,-8 3-4,-10 6-14</inkml:trace>
+</inkml:ink>
+</file>
+
+<file path=word/ink/ink7.xml><?xml version="1.0" encoding="utf-8"?>
+<inkml:ink xmlns:inkml="http://www.w3.org/2003/InkML">
+  <inkml:definitions>
+    <inkml:context xml:id="ctx0">
+      <inkml:inkSource xml:id="inkSrc0">
+        <inkml:traceFormat>
+          <inkml:channel name="X" type="integer" min="-2.14748E9" max="2.14748E9" units="cm"/>
+          <inkml:channel name="Y" type="integer" min="-2.14748E9" max="2.14748E9" units="cm"/>
+          <inkml:channel name="F" type="integer" max="32767" units="dev"/>
+        </inkml:traceFormat>
+        <inkml:channelProperties>
+          <inkml:channelProperty channel="X" name="resolution" value="1000" units="1/cm"/>
+          <inkml:channelProperty channel="Y" name="resolution" value="1000" units="1/cm"/>
+          <inkml:channelProperty channel="F" name="resolution" value="0" units="1/dev"/>
+        </inkml:channelProperties>
+      </inkml:inkSource>
+      <inkml:timestamp xml:id="ts0" timeString="2022-02-22T19:54:03.728"/>
+    </inkml:context>
+    <inkml:brush xml:id="br0">
+      <inkml:brushProperty name="width" value="0.1" units="cm"/>
+      <inkml:brushProperty name="height" value="0.1" units="cm"/>
+    </inkml:brush>
+  </inkml:definitions>
+  <inkml:trace contextRef="#ctx0" brushRef="#br0">1 111 10392,'7'10'4433,"-6"-10"-4242,6 1-62,-3-1-12,10 0-2,0 0 1,2 0-9,3 0-1,5 0 13,2-1 13,2-2 23,3 1 1,8 1-15,0-1 0,-8-2-4,-3-2-5,6-1-14,1 4-2,-5 4-10,3 4-4,4 3-10,-1 0 2,-4-1 2,-5-3-1,-2-2-6,0-5-2,-1-4-4,-2-1 2,-4-2-4,-4 2-3,-1-1-12,-3 2-3,-6 5-4,4 0 5,-6 1 708,-4 0-664,-10-4 0,3 2-8,0-1-3,0-5-18,2 0-2,-2 0-4,0 0-2,-1 0-4,-1 3 1,-4 3-10,0 1-2,2 1 0,1 0-2,1 1-10,3 0 4,7 0 6,-1 0 2,-5 0 2,5 0 100,2 2-108,1 6 0,2-5-12,10 4-2,2 3-8,0 2 1,0 2-4,3-1-2,0 0-4,-1-2 1,-2-2-8,0-2 1,1-3-4,-1-1-2,-3-1-4,-8-1 2,3 2-2,-5-3 3,-2 2 2,-2 8-1,-6 3-4,-5 2 3,-5 4 2,-4 1 2,-1 3 4,-3 1 2,0 2 0,6-5 0,4-6 0,8-7-1,5-5-4,-3 4 1,13-9-10,10-11-2,5-6-2649</inkml:trace>
+</inkml:ink>
+</file>
+
+<file path=word/ink/ink8.xml><?xml version="1.0" encoding="utf-8"?>
+<inkml:ink xmlns:inkml="http://www.w3.org/2003/InkML">
+  <inkml:definitions>
+    <inkml:context xml:id="ctx0">
+      <inkml:inkSource xml:id="inkSrc0">
+        <inkml:traceFormat>
+          <inkml:channel name="X" type="integer" min="-2.14748E9" max="2.14748E9" units="cm"/>
+          <inkml:channel name="Y" type="integer" min="-2.14748E9" max="2.14748E9" units="cm"/>
+          <inkml:channel name="F" type="integer" max="32767" units="dev"/>
+        </inkml:traceFormat>
+        <inkml:channelProperties>
+          <inkml:channelProperty channel="X" name="resolution" value="1000" units="1/cm"/>
+          <inkml:channelProperty channel="Y" name="resolution" value="1000" units="1/cm"/>
+          <inkml:channelProperty channel="F" name="resolution" value="0" units="1/dev"/>
+        </inkml:channelProperties>
+      </inkml:inkSource>
+      <inkml:timestamp xml:id="ts0" timeString="2022-02-22T19:54:02.064"/>
+    </inkml:context>
+    <inkml:brush xml:id="br0">
+      <inkml:brushProperty name="width" value="0.1" units="cm"/>
+      <inkml:brushProperty name="height" value="0.1" units="cm"/>
+    </inkml:brush>
+  </inkml:definitions>
+  <inkml:trace contextRef="#ctx0" brushRef="#br0">94 53 9496,'0'0'2712,"-4"3"-2371,-11 9-105,12-9-24,1-1-9,-2 3-7,3-3-16,2 0-8,3 9-15,-3-3-1,0-5-9,2 4-7,-2-5-15,1-1-2,9 4-14,-1-2-4,2-3-19,1-2-9,-1 2-10,-1-2-6,-3 0-10,-4 0-3,3-5 0,-3 2 0,2-7 0,-3 2 0,-3 1 1,-2-1 7,-3-2 7,-4-1 3,-4 4 12,0 2 6,0-2 17,1 2 12,0 3 14,-1 4 10,-4 4 13,0 3 4,3 2 11,3 3 5,0 1 6,2 2 0,4 1-24,2-1-4,4 3-8,3 0-2,3-1-14,1-1-6,2-3-12,2-4-8,4-2-26,6-5-4,9-5-8,3-5-2,-3-7-14,-7-5-5,-6 0-6,-3-3-1,-1 2 0,-2 6 0,-10 7 2,-2 3 4,-6-7 2,-2 0 0,-4 1 2,-6 3 6,-3 2 8,-3 5 8,-2 2 8,2 6 5,3 2-2,4 0 2,5 0-2,1 3-1,3 0-12,3 5-1,4 0-2,4-2 2,0-3-2,0-1 1,2 2-10,1 0-3,0-5-4,-2-4 3,7 3 4,1-7 2,2-8-8,1-3 0,-1-2-10,-4 0-4,-2-3-10,1 0 1,-4 1-4,-3 2-2,-1 5-4,-2 4 2,-4-5-4,2 6-1,-3 0 0,0 4 0,-11 8 0,1 1 0,5-1 2,4 1 3,2 1-2,3 6 2,2 4-2,0-6-2573</inkml:trace>
+</inkml:ink>
+</file>
+
+<file path=word/ink/ink9.xml><?xml version="1.0" encoding="utf-8"?>
+<inkml:ink xmlns:inkml="http://www.w3.org/2003/InkML">
+  <inkml:definitions>
+    <inkml:context xml:id="ctx0">
+      <inkml:inkSource xml:id="inkSrc0">
+        <inkml:traceFormat>
+          <inkml:channel name="X" type="integer" min="-2.14748E9" max="2.14748E9" units="cm"/>
+          <inkml:channel name="Y" type="integer" min="-2.14748E9" max="2.14748E9" units="cm"/>
+          <inkml:channel name="F" type="integer" max="32767" units="dev"/>
+        </inkml:traceFormat>
+        <inkml:channelProperties>
+          <inkml:channelProperty channel="X" name="resolution" value="1000" units="1/cm"/>
+          <inkml:channelProperty channel="Y" name="resolution" value="1000" units="1/cm"/>
+          <inkml:channelProperty channel="F" name="resolution" value="0" units="1/dev"/>
+        </inkml:channelProperties>
+      </inkml:inkSource>
+      <inkml:timestamp xml:id="ts0" timeString="2022-02-22T19:53:58.367"/>
+    </inkml:context>
+    <inkml:brush xml:id="br0">
+      <inkml:brushProperty name="width" value="0.1" units="cm"/>
+      <inkml:brushProperty name="height" value="0.1" units="cm"/>
+    </inkml:brush>
+  </inkml:definitions>
+  <inkml:trace contextRef="#ctx0" brushRef="#br0">87 1 11288,'0'2'32,"0"5"6,0-3 28,0 4 44,0-4 156,0 6 40,0 5 12,0 7 3,0 10 6,-1 1-1,-2 1-4,-4-3-2,-3 0 0,0-1-10,2-4-35,0 0-10,-2 0-19,0 0-17,3 2-41,2-4-15,2-9-35,2-7-20,0-4-35,-2 6-2076</inkml:trace>
+</inkml:ink>
+</file>
+
 <file path=word/theme/theme1.xml><?xml version="1.0" encoding="utf-8"?>
 <a:theme xmlns:a="http://schemas.openxmlformats.org/drawingml/2006/main" name="Office Theme">
   <a:themeElements>

</xml_diff>